<commit_message>
halka changes ani documentation add
</commit_message>
<xml_diff>
--- a/Documentations/Cover Page only.docx
+++ b/Documentations/Cover Page only.docx
@@ -270,15 +270,7 @@
           <w:sz w:val="28"/>
           <w:szCs w:val="28"/>
         </w:rPr>
-        <w:t xml:space="preserve">Student Name: </w:t>
-      </w:r>
-      <w:r>
-        <w:rPr>
-          <w:b/>
-          <w:sz w:val="28"/>
-          <w:szCs w:val="28"/>
-        </w:rPr>
-        <w:t>Aayush Wanem Limbu</w:t>
+        <w:t>Student Name: Aayush Wanem Limbu</w:t>
       </w:r>
     </w:p>
     <w:p>
@@ -299,15 +291,7 @@
           <w:sz w:val="28"/>
           <w:szCs w:val="28"/>
         </w:rPr>
-        <w:t xml:space="preserve">College ID: </w:t>
-      </w:r>
-      <w:r>
-        <w:rPr>
-          <w:b/>
-          <w:sz w:val="28"/>
-          <w:szCs w:val="28"/>
-        </w:rPr>
-        <w:t>np05cp4a220010</w:t>
+        <w:t>College ID: np05cp4a220010</w:t>
       </w:r>
     </w:p>
     <w:p>
@@ -328,15 +312,7 @@
           <w:sz w:val="28"/>
           <w:szCs w:val="28"/>
         </w:rPr>
-        <w:t xml:space="preserve">London Met ID: </w:t>
-      </w:r>
-      <w:r>
-        <w:rPr>
-          <w:b/>
-          <w:sz w:val="28"/>
-          <w:szCs w:val="28"/>
-        </w:rPr>
-        <w:t>22072043</w:t>
+        <w:t>London Met ID: 22072043</w:t>
       </w:r>
     </w:p>
     <w:p>
@@ -459,15 +435,7 @@
           <w:sz w:val="28"/>
           <w:szCs w:val="28"/>
         </w:rPr>
-        <w:t xml:space="preserve">Title: </w:t>
-      </w:r>
-      <w:r>
-        <w:rPr>
-          <w:b/>
-          <w:sz w:val="28"/>
-          <w:szCs w:val="28"/>
-        </w:rPr>
-        <w:t>ThreatGuard</w:t>
+        <w:t>Title: ThreatGuard</w:t>
       </w:r>
     </w:p>
     <w:p>
@@ -509,6 +477,7 @@
           <w:numId w:val="1"/>
         </w:numPr>
         <w:spacing w:lineRule="auto" w:line="360" w:before="57" w:after="254"/>
+        <w:ind w:hanging="360" w:left="720" w:right="13"/>
         <w:rPr>
           <w:sz w:val="28"/>
           <w:szCs w:val="28"/>
@@ -534,23 +503,52 @@
     </w:p>
     <w:p>
       <w:pPr>
-        <w:pStyle w:val="Normal1"/>
+        <w:pStyle w:val="Heading1"/>
         <w:numPr>
           <w:ilvl w:val="0"/>
           <w:numId w:val="1"/>
         </w:numPr>
-        <w:spacing w:lineRule="auto" w:line="360" w:before="57" w:after="254"/>
-        <w:rPr>
-          <w:sz w:val="28"/>
-          <w:szCs w:val="28"/>
-        </w:rPr>
-      </w:pPr>
-      <w:r>
-        <w:rPr>
-          <w:sz w:val="28"/>
-          <w:szCs w:val="28"/>
+        <w:rPr>
+          <w:rFonts w:ascii="arial" w:hAnsi="arial"/>
+          <w:b/>
+          <w:bCs/>
+        </w:rPr>
+      </w:pPr>
+      <w:r>
+        <w:rPr>
+          <w:rFonts w:ascii="arial" w:hAnsi="arial"/>
+          <w:b/>
+          <w:bCs/>
         </w:rPr>
         <w:t>Background</w:t>
+      </w:r>
+    </w:p>
+    <w:p>
+      <w:pPr>
+        <w:pStyle w:val="Heading1"/>
+        <w:numPr>
+          <w:ilvl w:val="0"/>
+          <w:numId w:val="1"/>
+        </w:numPr>
+        <w:rPr/>
+      </w:pPr>
+      <w:r>
+        <w:rPr/>
+        <w:t>Development</w:t>
+      </w:r>
+    </w:p>
+    <w:p>
+      <w:pPr>
+        <w:pStyle w:val="Normal1"/>
+        <w:numPr>
+          <w:ilvl w:val="0"/>
+          <w:numId w:val="1"/>
+        </w:numPr>
+        <w:spacing w:before="0" w:after="158"/>
+        <w:rPr/>
+      </w:pPr>
+      <w:r>
+        <w:rPr/>
       </w:r>
     </w:p>
     <w:sectPr>
@@ -883,8 +881,9 @@
     <w:rsid w:val="00d16479"/>
     <w:pPr>
       <w:widowControl/>
+      <w:suppressAutoHyphens w:val="true"/>
       <w:bidi w:val="0"/>
-      <w:spacing w:lineRule="auto" w:line="256" w:before="0" w:after="158"/>
+      <w:spacing w:lineRule="auto" w:line="254" w:before="0" w:after="158"/>
       <w:ind w:hanging="10" w:left="10"/>
       <w:jc w:val="both"/>
     </w:pPr>
@@ -905,12 +904,14 @@
     <w:pPr>
       <w:keepNext w:val="true"/>
       <w:keepLines/>
-      <w:spacing w:lineRule="auto" w:line="240" w:before="0" w:after="197"/>
+      <w:spacing w:lineRule="auto" w:line="360" w:before="0" w:after="197"/>
       <w:ind w:left="0" w:right="13"/>
-      <w:jc w:val="left"/>
-    </w:pPr>
-    <w:rPr>
-      <w:rFonts w:ascii="Times New Roman" w:hAnsi="Times New Roman" w:eastAsia="Times New Roman" w:cs="Times New Roman"/>
+      <w:jc w:val="both"/>
+    </w:pPr>
+    <w:rPr>
+      <w:rFonts w:ascii="arial" w:hAnsi="arial" w:eastAsia="Times New Roman" w:cs="Times New Roman"/>
+      <w:b/>
+      <w:sz w:val="28"/>
     </w:rPr>
   </w:style>
   <w:style w:type="paragraph" w:styleId="Heading2">
@@ -1035,7 +1036,7 @@
     <w:name w:val="Body Text"/>
     <w:basedOn w:val="Normal"/>
     <w:pPr>
-      <w:spacing w:lineRule="auto" w:line="276" w:before="0" w:after="140"/>
+      <w:spacing w:lineRule="auto" w:line="360" w:before="0" w:after="140"/>
     </w:pPr>
     <w:rPr/>
   </w:style>
@@ -1079,8 +1080,9 @@
     <w:qFormat/>
     <w:pPr>
       <w:widowControl/>
+      <w:suppressAutoHyphens w:val="true"/>
       <w:bidi w:val="0"/>
-      <w:spacing w:lineRule="auto" w:line="256" w:before="0" w:after="158"/>
+      <w:spacing w:lineRule="auto" w:line="254" w:before="0" w:after="158"/>
       <w:ind w:left="10"/>
       <w:jc w:val="both"/>
     </w:pPr>

</xml_diff>